<commit_message>
Updated the report documents
</commit_message>
<xml_diff>
--- a/DroidNurseProjectReport.docx
+++ b/DroidNurseProjectReport.docx
@@ -329,7 +329,11 @@
     <w:p/>
     <w:p/>
     <w:p/>
-    <w:p/>
+    <w:p>
+      <w:pPr>
+        <w:spacing w:line="480" w:lineRule="auto"/>
+      </w:pPr>
+    </w:p>
     <w:p>
       <w:pPr>
         <w:spacing w:line="480" w:lineRule="auto"/>
@@ -1029,9 +1033,106 @@
       </w:r>
     </w:p>
     <w:p/>
-    <w:p/>
-    <w:p/>
-    <w:p/>
+    <w:p>
+      <w:pPr>
+        <w:rPr>
+          <w:rStyle w:val="BookTitle"/>
+          <w:rFonts w:eastAsiaTheme="majorEastAsia"/>
+          <w:b w:val="0"/>
+          <w:iCs/>
+          <w:color w:val="404040" w:themeColor="text1" w:themeTint="BF"/>
+          <w:sz w:val="30"/>
+          <w:szCs w:val="30"/>
+        </w:rPr>
+      </w:pPr>
+      <w:r>
+        <w:rPr>
+          <w:rStyle w:val="BookTitle"/>
+          <w:rFonts w:eastAsiaTheme="majorEastAsia"/>
+          <w:b w:val="0"/>
+          <w:iCs/>
+          <w:color w:val="404040" w:themeColor="text1" w:themeTint="BF"/>
+          <w:sz w:val="30"/>
+          <w:szCs w:val="30"/>
+        </w:rPr>
+        <w:tab/>
+        <w:t>Short Movie</w:t>
+      </w:r>
+    </w:p>
+    <w:bookmarkStart w:id="0" w:name="_GoBack"/>
+    <w:bookmarkEnd w:id="0"/>
+    <w:p>
+      <w:pPr>
+        <w:ind w:firstLine="720"/>
+        <w:rPr>
+          <w:rStyle w:val="BookTitle"/>
+          <w:b w:val="0"/>
+          <w:bCs w:val="0"/>
+          <w:smallCaps w:val="0"/>
+          <w:spacing w:val="0"/>
+        </w:rPr>
+      </w:pPr>
+      <w:r>
+        <w:rPr>
+          <w:rStyle w:val="BookTitle"/>
+          <w:rFonts w:eastAsiaTheme="majorEastAsia"/>
+          <w:i/>
+          <w:sz w:val="28"/>
+          <w:szCs w:val="28"/>
+        </w:rPr>
+        <w:fldChar w:fldCharType="begin"/>
+      </w:r>
+      <w:r>
+        <w:rPr>
+          <w:rStyle w:val="BookTitle"/>
+          <w:rFonts w:eastAsiaTheme="majorEastAsia"/>
+          <w:i/>
+          <w:sz w:val="28"/>
+          <w:szCs w:val="28"/>
+        </w:rPr>
+        <w:instrText>HYPERLINK "http://youtu.be/EoB7u0FhiLQ"</w:instrText>
+      </w:r>
+      <w:r>
+        <w:rPr>
+          <w:rStyle w:val="BookTitle"/>
+          <w:rFonts w:eastAsiaTheme="majorEastAsia"/>
+          <w:i/>
+          <w:sz w:val="28"/>
+          <w:szCs w:val="28"/>
+        </w:rPr>
+      </w:r>
+      <w:r>
+        <w:rPr>
+          <w:rStyle w:val="BookTitle"/>
+          <w:rFonts w:eastAsiaTheme="majorEastAsia"/>
+          <w:i/>
+          <w:sz w:val="28"/>
+          <w:szCs w:val="28"/>
+        </w:rPr>
+        <w:fldChar w:fldCharType="separate"/>
+      </w:r>
+      <w:r>
+        <w:rPr>
+          <w:rStyle w:val="BookTitle"/>
+          <w:rFonts w:eastAsiaTheme="majorEastAsia"/>
+          <w:i/>
+          <w:color w:val="404040" w:themeColor="text1" w:themeTint="BF"/>
+          <w:sz w:val="28"/>
+          <w:szCs w:val="28"/>
+        </w:rPr>
+        <w:t>http://youtu.be/EoB7u0FhiLQ</w:t>
+      </w:r>
+      <w:r>
+        <w:rPr>
+          <w:rStyle w:val="BookTitle"/>
+          <w:rFonts w:eastAsiaTheme="majorEastAsia"/>
+          <w:i/>
+          <w:sz w:val="28"/>
+          <w:szCs w:val="28"/>
+        </w:rPr>
+        <w:fldChar w:fldCharType="end"/>
+      </w:r>
+    </w:p>
     <w:p/>
     <w:p>
       <w:pPr>
@@ -6299,8 +6400,6 @@
           <w:lang w:val="en-IN"/>
         </w:rPr>
       </w:pPr>
-      <w:bookmarkStart w:id="0" w:name="_GoBack"/>
-      <w:bookmarkEnd w:id="0"/>
     </w:p>
     <w:sectPr>
       <w:headerReference w:type="default" r:id="rId51"/>
@@ -8247,6 +8346,7 @@
   <w:style w:type="character" w:default="1" w:styleId="DefaultParagraphFont">
     <w:name w:val="Default Paragraph Font"/>
     <w:uiPriority w:val="1"/>
+    <w:semiHidden/>
     <w:unhideWhenUsed/>
   </w:style>
   <w:style w:type="table" w:default="1" w:styleId="TableNormal">
@@ -8853,6 +8953,7 @@
   <w:style w:type="character" w:default="1" w:styleId="DefaultParagraphFont">
     <w:name w:val="Default Paragraph Font"/>
     <w:uiPriority w:val="1"/>
+    <w:semiHidden/>
     <w:unhideWhenUsed/>
   </w:style>
   <w:style w:type="table" w:default="1" w:styleId="TableNormal">
@@ -9508,7 +9609,7 @@
 </file>
 
 <file path=customXml/itemProps1.xml><?xml version="1.0" encoding="utf-8"?>
-<ds:datastoreItem xmlns:ds="http://schemas.openxmlformats.org/officeDocument/2006/customXml" ds:itemID="{79AFA74D-25FA-C940-8B92-FABD28C0D458}">
+<ds:datastoreItem xmlns:ds="http://schemas.openxmlformats.org/officeDocument/2006/customXml" ds:itemID="{0C740C77-E89A-7F4A-8B9E-8CC5ABCEC4EB}">
   <ds:schemaRefs>
     <ds:schemaRef ds:uri="http://schemas.openxmlformats.org/officeDocument/2006/bibliography"/>
   </ds:schemaRefs>

</xml_diff>